<commit_message>
Inserção do nome do projeto no cabeçalho
Inserção do nome do projeto no cabeçalho do documento.
</commit_message>
<xml_diff>
--- a/Vision ES2.docx
+++ b/Vision ES2.docx
@@ -40,6 +40,8 @@
       <w:pPr>
         <w:pStyle w:val="Ttulo"/>
       </w:pPr>
+      <w:bookmarkStart w:id="0" w:name="_GoBack"/>
+      <w:bookmarkEnd w:id="0"/>
       <w:proofErr w:type="spellStart"/>
       <w:r>
         <w:t>Visão</w:t>
@@ -89,19 +91,19 @@
       <w:pPr>
         <w:pStyle w:val="Ttulo1"/>
       </w:pPr>
-      <w:bookmarkStart w:id="0" w:name="_Toc456598586"/>
-      <w:bookmarkStart w:id="1" w:name="_Toc456600917"/>
-      <w:bookmarkStart w:id="2" w:name="_Toc512930904"/>
-      <w:bookmarkStart w:id="3" w:name="_Toc20715754"/>
-      <w:bookmarkStart w:id="4" w:name="_Toc436203377"/>
-      <w:bookmarkStart w:id="5" w:name="_Toc452813577"/>
+      <w:bookmarkStart w:id="1" w:name="_Toc456598586"/>
+      <w:bookmarkStart w:id="2" w:name="_Toc456600917"/>
+      <w:bookmarkStart w:id="3" w:name="_Toc512930904"/>
+      <w:bookmarkStart w:id="4" w:name="_Toc20715754"/>
+      <w:bookmarkStart w:id="5" w:name="_Toc436203377"/>
+      <w:bookmarkStart w:id="6" w:name="_Toc452813577"/>
       <w:r>
         <w:t>Introduction</w:t>
       </w:r>
-      <w:bookmarkEnd w:id="0"/>
       <w:bookmarkEnd w:id="1"/>
       <w:bookmarkEnd w:id="2"/>
       <w:bookmarkEnd w:id="3"/>
+      <w:bookmarkEnd w:id="4"/>
     </w:p>
     <w:p>
       <w:pPr>
@@ -212,131 +214,185 @@
       </w:r>
       <w:proofErr w:type="spellEnd"/>
       <w:r>
+        <w:t xml:space="preserve"> entre </w:t>
+      </w:r>
+      <w:proofErr w:type="spellStart"/>
+      <w:r>
+        <w:t>usuários</w:t>
+      </w:r>
+      <w:proofErr w:type="spellEnd"/>
+      <w:r>
+        <w:t xml:space="preserve"> de </w:t>
+      </w:r>
+      <w:proofErr w:type="spellStart"/>
+      <w:r>
+        <w:t>dispositivo</w:t>
+      </w:r>
+      <w:r>
+        <w:t>s</w:t>
+      </w:r>
+      <w:proofErr w:type="spellEnd"/>
+      <w:r>
+        <w:t xml:space="preserve"> mobile´s, </w:t>
+      </w:r>
+      <w:proofErr w:type="spellStart"/>
+      <w:r>
+        <w:t>este</w:t>
+      </w:r>
+      <w:proofErr w:type="spellEnd"/>
+      <w:r>
         <w:t xml:space="preserve"> </w:t>
+      </w:r>
+      <w:proofErr w:type="spellStart"/>
+      <w:r>
+        <w:t>projeto</w:t>
+      </w:r>
+      <w:proofErr w:type="spellEnd"/>
+      <w:r>
+        <w:t xml:space="preserve"> </w:t>
+      </w:r>
+      <w:proofErr w:type="spellStart"/>
+      <w:r>
+        <w:t>propõe</w:t>
+      </w:r>
+      <w:proofErr w:type="spellEnd"/>
+      <w:r>
+        <w:t xml:space="preserve"> </w:t>
+      </w:r>
+      <w:proofErr w:type="spellStart"/>
+      <w:r>
+        <w:t>uma</w:t>
+      </w:r>
+      <w:proofErr w:type="spellEnd"/>
+      <w:r>
+        <w:t xml:space="preserve"> </w:t>
+      </w:r>
+      <w:proofErr w:type="spellStart"/>
+      <w:r>
+        <w:t>solução</w:t>
+      </w:r>
+      <w:proofErr w:type="spellEnd"/>
+      <w:r>
+        <w:t xml:space="preserve"> </w:t>
+      </w:r>
+      <w:proofErr w:type="spellStart"/>
+      <w:r>
+        <w:t>que</w:t>
+      </w:r>
+      <w:proofErr w:type="spellEnd"/>
+      <w:r>
+        <w:t xml:space="preserve"> </w:t>
+      </w:r>
+      <w:proofErr w:type="spellStart"/>
+      <w:r>
+        <w:t>possa</w:t>
+      </w:r>
+      <w:proofErr w:type="spellEnd"/>
+      <w:r>
+        <w:t xml:space="preserve"> </w:t>
+      </w:r>
+      <w:proofErr w:type="spellStart"/>
+      <w:r>
+        <w:t>atender</w:t>
+      </w:r>
+      <w:proofErr w:type="spellEnd"/>
+      <w:r>
+        <w:t xml:space="preserve"> </w:t>
+      </w:r>
+      <w:r>
+        <w:t xml:space="preserve">à </w:t>
+      </w:r>
+      <w:proofErr w:type="spellStart"/>
+      <w:r>
+        <w:t>demanda</w:t>
+      </w:r>
+      <w:proofErr w:type="spellEnd"/>
+      <w:r>
+        <w:t xml:space="preserve"> do </w:t>
+      </w:r>
+      <w:proofErr w:type="spellStart"/>
+      <w:r>
+        <w:t>nosso</w:t>
+      </w:r>
+      <w:proofErr w:type="spellEnd"/>
+      <w:r>
+        <w:t xml:space="preserve"> </w:t>
+      </w:r>
+      <w:proofErr w:type="spellStart"/>
+      <w:r>
+        <w:t>cliente</w:t>
+      </w:r>
+      <w:proofErr w:type="spellEnd"/>
+      <w:r>
+        <w:t xml:space="preserve">, </w:t>
+      </w:r>
+      <w:proofErr w:type="spellStart"/>
+      <w:r>
+        <w:t>criando</w:t>
+      </w:r>
+      <w:proofErr w:type="spellEnd"/>
+      <w:r>
+        <w:t xml:space="preserve">-se </w:t>
+      </w:r>
+      <w:proofErr w:type="spellStart"/>
+      <w:r>
+        <w:t>assim</w:t>
+      </w:r>
+      <w:proofErr w:type="spellEnd"/>
+      <w:r>
+        <w:t xml:space="preserve">, </w:t>
+      </w:r>
+      <w:proofErr w:type="spellStart"/>
+      <w:r>
+        <w:t>uma</w:t>
+      </w:r>
+      <w:proofErr w:type="spellEnd"/>
+      <w:r>
+        <w:t xml:space="preserve"> </w:t>
+      </w:r>
+      <w:proofErr w:type="spellStart"/>
+      <w:r>
+        <w:t>aplicação</w:t>
+      </w:r>
+      <w:proofErr w:type="spellEnd"/>
+      <w:r>
+        <w:t xml:space="preserve"> </w:t>
+      </w:r>
+      <w:proofErr w:type="spellStart"/>
+      <w:r>
+        <w:t>que</w:t>
+      </w:r>
+      <w:proofErr w:type="spellEnd"/>
+      <w:r>
+        <w:t xml:space="preserve"> </w:t>
+      </w:r>
+      <w:proofErr w:type="spellStart"/>
+      <w:r>
+        <w:t>compartilha</w:t>
+      </w:r>
+      <w:proofErr w:type="spellEnd"/>
+      <w:r>
+        <w:t xml:space="preserve"> </w:t>
+      </w:r>
+      <w:proofErr w:type="spellStart"/>
+      <w:r>
+        <w:t>estes</w:t>
+      </w:r>
+      <w:proofErr w:type="spellEnd"/>
+      <w:r>
+        <w:t xml:space="preserve"> </w:t>
+      </w:r>
+      <w:proofErr w:type="spellStart"/>
+      <w:r>
+        <w:t>documentos</w:t>
+      </w:r>
+      <w:proofErr w:type="spellEnd"/>
+      <w:r>
+        <w:t>.</w:t>
       </w:r>
     </w:p>
     <w:p>
       <w:pPr>
-        <w:ind w:left="720"/>
-      </w:pPr>
-      <w:r>
-        <w:t xml:space="preserve">entre </w:t>
-      </w:r>
-      <w:proofErr w:type="spellStart"/>
-      <w:r>
-        <w:t>usuários</w:t>
-      </w:r>
-      <w:proofErr w:type="spellEnd"/>
-      <w:r>
-        <w:t xml:space="preserve"> de </w:t>
-      </w:r>
-      <w:proofErr w:type="spellStart"/>
-      <w:r>
-        <w:t>dispositivo</w:t>
-      </w:r>
-      <w:r>
-        <w:t>s</w:t>
-      </w:r>
-      <w:proofErr w:type="spellEnd"/>
-      <w:r>
-        <w:t xml:space="preserve"> mobile´s, </w:t>
-      </w:r>
-      <w:proofErr w:type="spellStart"/>
-      <w:r>
-        <w:t>este</w:t>
-      </w:r>
-      <w:proofErr w:type="spellEnd"/>
-      <w:r>
-        <w:t xml:space="preserve"> </w:t>
-      </w:r>
-      <w:proofErr w:type="spellStart"/>
-      <w:r>
-        <w:t>projeto</w:t>
-      </w:r>
-      <w:proofErr w:type="spellEnd"/>
-      <w:r>
-        <w:t xml:space="preserve"> </w:t>
-      </w:r>
-      <w:proofErr w:type="spellStart"/>
-      <w:r>
-        <w:t>propõe</w:t>
-      </w:r>
-      <w:proofErr w:type="spellEnd"/>
-      <w:r>
-        <w:t xml:space="preserve"> </w:t>
-      </w:r>
-      <w:proofErr w:type="spellStart"/>
-      <w:r>
-        <w:t>uma</w:t>
-      </w:r>
-      <w:proofErr w:type="spellEnd"/>
-      <w:r>
-        <w:t xml:space="preserve"> </w:t>
-      </w:r>
-      <w:proofErr w:type="spellStart"/>
-      <w:r>
-        <w:t>solução</w:t>
-      </w:r>
-      <w:proofErr w:type="spellEnd"/>
-      <w:r>
-        <w:t xml:space="preserve"> </w:t>
-      </w:r>
-      <w:proofErr w:type="spellStart"/>
-      <w:r>
-        <w:t>que</w:t>
-      </w:r>
-      <w:proofErr w:type="spellEnd"/>
-      <w:r>
-        <w:t xml:space="preserve"> </w:t>
-      </w:r>
-      <w:proofErr w:type="spellStart"/>
-      <w:r>
-        <w:t>possa</w:t>
-      </w:r>
-      <w:proofErr w:type="spellEnd"/>
-      <w:r>
-        <w:t xml:space="preserve"> </w:t>
-      </w:r>
-      <w:proofErr w:type="spellStart"/>
-      <w:r>
-        <w:t>atender</w:t>
-      </w:r>
-      <w:proofErr w:type="spellEnd"/>
-      <w:r>
-        <w:t xml:space="preserve"> </w:t>
-      </w:r>
-      <w:r>
-        <w:t xml:space="preserve">à </w:t>
-      </w:r>
-      <w:proofErr w:type="spellStart"/>
-      <w:r>
-        <w:t>demanda</w:t>
-      </w:r>
-      <w:proofErr w:type="spellEnd"/>
-      <w:r>
-        <w:t xml:space="preserve"> do </w:t>
-      </w:r>
-      <w:proofErr w:type="spellStart"/>
-      <w:r>
-        <w:t>nosso</w:t>
-      </w:r>
-      <w:proofErr w:type="spellEnd"/>
-      <w:r>
-        <w:t xml:space="preserve"> </w:t>
-      </w:r>
-      <w:proofErr w:type="spellStart"/>
-      <w:r>
-        <w:t>cliente</w:t>
-      </w:r>
-      <w:proofErr w:type="spellEnd"/>
-      <w:r>
-        <w:t>.</w:t>
-      </w:r>
-      <w:bookmarkStart w:id="6" w:name="_GoBack"/>
-      <w:bookmarkEnd w:id="6"/>
-    </w:p>
-    <w:p>
-      <w:pPr>
         <w:pStyle w:val="Ttulo1"/>
       </w:pPr>
       <w:bookmarkStart w:id="7" w:name="_Toc512930906"/>
@@ -344,8 +400,8 @@
       <w:r>
         <w:t>Positioning</w:t>
       </w:r>
-      <w:bookmarkEnd w:id="4"/>
       <w:bookmarkEnd w:id="5"/>
+      <w:bookmarkEnd w:id="6"/>
       <w:bookmarkEnd w:id="7"/>
       <w:bookmarkEnd w:id="8"/>
     </w:p>
@@ -1352,7 +1408,6 @@
             </w:r>
             <w:proofErr w:type="spellStart"/>
             <w:r>
-              <w:lastRenderedPageBreak/>
               <w:t>Máquinas</w:t>
             </w:r>
             <w:proofErr w:type="spellEnd"/>
@@ -1378,7 +1433,6 @@
               <w:pStyle w:val="InfoBlue"/>
             </w:pPr>
             <w:r>
-              <w:lastRenderedPageBreak/>
               <w:t>[Summarize the stakeholder’s key responsibilities with regard to the system being developed; that is, their interest as a stakeholder. For example, this stakeholder:</w:t>
             </w:r>
           </w:p>
@@ -2253,21 +2307,11 @@
           <w:r>
             <w:sym w:font="Symbol" w:char="F0D3"/>
           </w:r>
-          <w:r>
-            <w:fldChar w:fldCharType="begin"/>
-          </w:r>
-          <w:r>
-            <w:instrText xml:space="preserve"> DOCPROPERTY "Company"  \* MERGEFORMAT </w:instrText>
-          </w:r>
-          <w:r>
-            <w:fldChar w:fldCharType="separate"/>
-          </w:r>
-          <w:r>
-            <w:t>&lt;Company Name&gt;</w:t>
-          </w:r>
-          <w:r>
-            <w:fldChar w:fldCharType="end"/>
-          </w:r>
+          <w:fldSimple w:instr=" DOCPROPERTY &quot;Company&quot;  \* MERGEFORMAT ">
+            <w:r>
+              <w:t>&lt;Company Name&gt;</w:t>
+            </w:r>
+          </w:fldSimple>
           <w:r>
             <w:t xml:space="preserve">, </w:t>
           </w:r>
@@ -2421,7 +2465,18 @@
             <w:fldChar w:fldCharType="separate"/>
           </w:r>
           <w:r>
-            <w:t>&lt;Project Name&gt;</w:t>
+            <w:t>&lt;</w:t>
+          </w:r>
+          <w:r>
+            <w:t xml:space="preserve">Henrique </w:t>
+          </w:r>
+          <w:proofErr w:type="spellStart"/>
+          <w:r>
+            <w:t>Instagram</w:t>
+          </w:r>
+          <w:proofErr w:type="spellEnd"/>
+          <w:r>
+            <w:t>&gt;</w:t>
           </w:r>
           <w:r>
             <w:rPr>
@@ -2455,21 +2510,11 @@
           <w:tcW w:w="6379" w:type="dxa"/>
         </w:tcPr>
         <w:p>
-          <w:r>
-            <w:fldChar w:fldCharType="begin"/>
-          </w:r>
-          <w:r>
-            <w:instrText xml:space="preserve"> TITLE  \* MERGEFORMAT </w:instrText>
-          </w:r>
-          <w:r>
-            <w:fldChar w:fldCharType="separate"/>
-          </w:r>
-          <w:r>
-            <w:t>Vision</w:t>
-          </w:r>
-          <w:r>
-            <w:fldChar w:fldCharType="end"/>
-          </w:r>
+          <w:fldSimple w:instr=" TITLE  \* MERGEFORMAT ">
+            <w:r>
+              <w:t>Vision</w:t>
+            </w:r>
+          </w:fldSimple>
         </w:p>
       </w:tc>
       <w:tc>

</xml_diff>